<commit_message>
Views and documentation edited.
More functionalities were added to the views and some were edited. The documentation was updated according to them.
</commit_message>
<xml_diff>
--- a/Документация Проект ООП-2.docx
+++ b/Документация Проект ООП-2.docx
@@ -1118,7 +1118,31 @@
           <w:sz w:val="32"/>
           <w:szCs w:val="32"/>
         </w:rPr>
-        <w:t xml:space="preserve">    Новопостъпила заявка за пътуване (в профила на разпространител); </w:t>
+        <w:t xml:space="preserve">    Новопостъпила заявка за пътуване (в профила на </w:t>
+      </w:r>
+      <w:r>
+        <w:rPr>
+          <w:strike/>
+          <w:color w:val="FF0000"/>
+          <w:sz w:val="32"/>
+          <w:szCs w:val="32"/>
+        </w:rPr>
+        <w:t>разпространител</w:t>
+      </w:r>
+      <w:r>
+        <w:rPr>
+          <w:sz w:val="32"/>
+          <w:szCs w:val="32"/>
+          <w:lang w:val="bg-BG"/>
+        </w:rPr>
+        <w:t xml:space="preserve"> пътническата компания</w:t>
+      </w:r>
+      <w:r>
+        <w:rPr>
+          <w:sz w:val="32"/>
+          <w:szCs w:val="32"/>
+        </w:rPr>
+        <w:t>)</w:t>
       </w:r>
     </w:p>
     <w:p>
@@ -1136,7 +1160,7 @@
           <w:sz w:val="32"/>
           <w:szCs w:val="32"/>
         </w:rPr>
-        <w:t xml:space="preserve">    Периодично  уведомление  за  продадени  билети  от  пътуване  (в  профила  на собственика). </w:t>
+        <w:t xml:space="preserve">    Периодично  уведомление  за  продадени  билети  от  пътуване  (в  профила  на собственика)</w:t>
       </w:r>
     </w:p>
     <w:p>
@@ -1694,33 +1718,232 @@
           <w:szCs w:val="32"/>
           <w:lang w:val="bg-BG"/>
         </w:rPr>
-        <w:t>. Той ще може да поддържа профилите им, като добавя, променя или изтрива характеристиките в тях (например хонорарът им). Ще може да … (всичко)</w:t>
-      </w:r>
-    </w:p>
-    <w:p>
-      <w:pPr>
-        <w:rPr>
-          <w:sz w:val="32"/>
-          <w:szCs w:val="32"/>
-          <w:lang w:val="bg-BG"/>
-        </w:rPr>
-      </w:pPr>
-    </w:p>
-    <w:p>
-      <w:pPr>
-        <w:rPr>
-          <w:sz w:val="32"/>
-          <w:szCs w:val="32"/>
-          <w:lang w:val="bg-BG"/>
-        </w:rPr>
-      </w:pPr>
-      <w:r>
-        <w:rPr>
-          <w:sz w:val="32"/>
-          <w:szCs w:val="32"/>
-          <w:lang w:val="bg-BG"/>
-        </w:rPr>
-        <w:t>Всяка пътническа компания може да бъде организатор на пътуване. Ако е организатор, ще може да добавя ново пътуване като въведе вида на пътуването, дестинацията, датата на заминаване и пристигане, броя места, вида(овете) транспорт, както и ограничението в закупуването на билети от едно лице (ако има такова). Пътническата компания ще потвърждава всяко пътуване, за да може разпространителят да заявява билети за продажба.</w:t>
+        <w:t xml:space="preserve">. Той ще може да поддържа профилите им, като добавя, променя или изтрива характеристиките в тях (например хонорарът им). </w:t>
+      </w:r>
+      <w:r>
+        <w:rPr>
+          <w:sz w:val="32"/>
+          <w:szCs w:val="32"/>
+          <w:lang w:val="bg-BG"/>
+        </w:rPr>
+        <w:t>Администраторът щ</w:t>
+      </w:r>
+      <w:r>
+        <w:rPr>
+          <w:sz w:val="32"/>
+          <w:szCs w:val="32"/>
+          <w:lang w:val="bg-BG"/>
+        </w:rPr>
+        <w:t xml:space="preserve">е може да </w:t>
+      </w:r>
+      <w:r>
+        <w:rPr>
+          <w:sz w:val="32"/>
+          <w:szCs w:val="32"/>
+          <w:lang w:val="bg-BG"/>
+        </w:rPr>
+        <w:t>добавя видове пътуване и транспорт, нова локация (дестинация), ново пътуване, да създава формуляр за закупуване на билет, както и нови известия</w:t>
+      </w:r>
+      <w:r>
+        <w:rPr>
+          <w:sz w:val="32"/>
+          <w:szCs w:val="32"/>
+          <w:lang w:val="bg-BG"/>
+        </w:rPr>
+        <w:t xml:space="preserve"> в базата данни</w:t>
+      </w:r>
+      <w:r>
+        <w:rPr>
+          <w:sz w:val="32"/>
+          <w:szCs w:val="32"/>
+          <w:lang w:val="bg-BG"/>
+        </w:rPr>
+        <w:t>. Администраторът щ</w:t>
+      </w:r>
+      <w:r>
+        <w:rPr>
+          <w:sz w:val="32"/>
+          <w:szCs w:val="32"/>
+          <w:lang w:val="bg-BG"/>
+        </w:rPr>
+        <w:t xml:space="preserve">е може да прави и промени след добавянето на гореспоменатите данни в базата. Ще може да променя </w:t>
+      </w:r>
+      <w:r>
+        <w:rPr>
+          <w:sz w:val="32"/>
+          <w:szCs w:val="32"/>
+          <w:lang w:val="bg-BG"/>
+        </w:rPr>
+        <w:t>броя на местата при дадено пътуване</w:t>
+      </w:r>
+      <w:r>
+        <w:rPr>
+          <w:sz w:val="32"/>
+          <w:szCs w:val="32"/>
+          <w:lang w:val="bg-BG"/>
+        </w:rPr>
+        <w:t>, името на купувача във формуляра,</w:t>
+      </w:r>
+      <w:r>
+        <w:rPr>
+          <w:sz w:val="32"/>
+          <w:szCs w:val="32"/>
+          <w:lang w:val="bg-BG"/>
+        </w:rPr>
+        <w:t xml:space="preserve"> както и</w:t>
+      </w:r>
+      <w:r>
+        <w:rPr>
+          <w:sz w:val="32"/>
+          <w:szCs w:val="32"/>
+          <w:lang w:val="bg-BG"/>
+        </w:rPr>
+        <w:t xml:space="preserve"> </w:t>
+      </w:r>
+      <w:r>
+        <w:rPr>
+          <w:sz w:val="32"/>
+          <w:szCs w:val="32"/>
+          <w:lang w:val="bg-BG"/>
+        </w:rPr>
+        <w:t>статуса на заявката</w:t>
+      </w:r>
+      <w:r>
+        <w:rPr>
+          <w:sz w:val="32"/>
+          <w:szCs w:val="32"/>
+        </w:rPr>
+        <w:t xml:space="preserve"> </w:t>
+      </w:r>
+      <w:r>
+        <w:rPr>
+          <w:sz w:val="32"/>
+          <w:szCs w:val="32"/>
+          <w:lang w:val="bg-BG"/>
+        </w:rPr>
+        <w:t>за допълнителни</w:t>
+      </w:r>
+      <w:r>
+        <w:rPr>
+          <w:sz w:val="32"/>
+          <w:szCs w:val="32"/>
+        </w:rPr>
+        <w:t xml:space="preserve"> билети за продажба</w:t>
+      </w:r>
+      <w:r>
+        <w:rPr>
+          <w:sz w:val="32"/>
+          <w:szCs w:val="32"/>
+          <w:lang w:val="bg-BG"/>
+        </w:rPr>
+        <w:t>.</w:t>
+      </w:r>
+    </w:p>
+    <w:p>
+      <w:pPr>
+        <w:rPr>
+          <w:sz w:val="32"/>
+          <w:szCs w:val="32"/>
+          <w:lang w:val="bg-BG"/>
+        </w:rPr>
+      </w:pPr>
+    </w:p>
+    <w:p>
+      <w:pPr>
+        <w:rPr>
+          <w:sz w:val="32"/>
+          <w:szCs w:val="32"/>
+          <w:lang w:val="bg-BG"/>
+        </w:rPr>
+      </w:pPr>
+      <w:r>
+        <w:rPr>
+          <w:sz w:val="32"/>
+          <w:szCs w:val="32"/>
+          <w:lang w:val="bg-BG"/>
+        </w:rPr>
+        <w:t xml:space="preserve">Всяка пътническа компания може да бъде организатор на пътуване. Ако е организатор, ще може да добавя ново пътуване като въведе </w:t>
+      </w:r>
+      <w:r>
+        <w:rPr>
+          <w:sz w:val="32"/>
+          <w:szCs w:val="32"/>
+          <w:lang w:val="bg-BG"/>
+        </w:rPr>
+        <w:t>датата на заминаване и пристигане</w:t>
+      </w:r>
+      <w:r>
+        <w:rPr>
+          <w:sz w:val="32"/>
+          <w:szCs w:val="32"/>
+          <w:lang w:val="bg-BG"/>
+        </w:rPr>
+        <w:t xml:space="preserve">, </w:t>
+      </w:r>
+      <w:r>
+        <w:rPr>
+          <w:sz w:val="32"/>
+          <w:szCs w:val="32"/>
+          <w:lang w:val="bg-BG"/>
+        </w:rPr>
+        <w:t>броя места</w:t>
+      </w:r>
+      <w:r>
+        <w:rPr>
+          <w:sz w:val="32"/>
+          <w:szCs w:val="32"/>
+          <w:lang w:val="bg-BG"/>
+        </w:rPr>
+        <w:t xml:space="preserve">, </w:t>
+      </w:r>
+      <w:r>
+        <w:rPr>
+          <w:sz w:val="32"/>
+          <w:szCs w:val="32"/>
+          <w:lang w:val="bg-BG"/>
+        </w:rPr>
+        <w:t>вида на пътуването</w:t>
+      </w:r>
+      <w:r>
+        <w:rPr>
+          <w:sz w:val="32"/>
+          <w:szCs w:val="32"/>
+          <w:lang w:val="bg-BG"/>
+        </w:rPr>
+        <w:t xml:space="preserve"> и на транспорта</w:t>
+      </w:r>
+      <w:r>
+        <w:rPr>
+          <w:sz w:val="32"/>
+          <w:szCs w:val="32"/>
+          <w:lang w:val="bg-BG"/>
+        </w:rPr>
+        <w:t>,</w:t>
+      </w:r>
+      <w:r>
+        <w:rPr>
+          <w:sz w:val="32"/>
+          <w:szCs w:val="32"/>
+          <w:lang w:val="bg-BG"/>
+        </w:rPr>
+        <w:t xml:space="preserve"> локацията на заминаване и </w:t>
+      </w:r>
+      <w:r>
+        <w:rPr>
+          <w:sz w:val="32"/>
+          <w:szCs w:val="32"/>
+          <w:lang w:val="bg-BG"/>
+        </w:rPr>
+        <w:lastRenderedPageBreak/>
+        <w:t xml:space="preserve">дестинацията. </w:t>
+      </w:r>
+      <w:r>
+        <w:rPr>
+          <w:sz w:val="32"/>
+          <w:szCs w:val="32"/>
+          <w:lang w:val="bg-BG"/>
+        </w:rPr>
+        <w:t>Пътническата компания ще потвърждава всяко пътуване, за да може разпространителят да заявява билети за продажба.</w:t>
       </w:r>
     </w:p>
     <w:p>
@@ -1769,16 +1992,7 @@
           <w:szCs w:val="32"/>
           <w:lang w:val="bg-BG"/>
         </w:rPr>
-        <w:t xml:space="preserve"> името на касиера, потребителското му име, паролата и </w:t>
-      </w:r>
-      <w:r>
-        <w:rPr>
-          <w:sz w:val="32"/>
-          <w:szCs w:val="32"/>
-          <w:lang w:val="bg-BG"/>
-        </w:rPr>
-        <w:lastRenderedPageBreak/>
-        <w:t>хонорар</w:t>
+        <w:t xml:space="preserve"> името на касиера, потребителското му име, паролата и хонорар</w:t>
       </w:r>
       <w:r>
         <w:rPr>
@@ -1828,7 +2042,55 @@
           <w:szCs w:val="32"/>
           <w:lang w:val="bg-BG"/>
         </w:rPr>
-        <w:t>Касиерът ще продава билети за пътуванията, след като създаде формуляр за закупуване на такива. Формулярът ще съдържа трите имена на купувача, номера на мястото, датата на заминаване, пътническата компания, с която ще пътува, както и дестинацията на пътуването.</w:t>
+        <w:t>Касиерът ще продава билети за пътуванията, след като създаде формуляр за закупуване на такива. Формулярът ще съдържа трите имена на купувача, номера на мястото</w:t>
+      </w:r>
+      <w:r>
+        <w:rPr>
+          <w:sz w:val="32"/>
+          <w:szCs w:val="32"/>
+          <w:lang w:val="bg-BG"/>
+        </w:rPr>
+        <w:t xml:space="preserve"> в превозното средство</w:t>
+      </w:r>
+      <w:r>
+        <w:rPr>
+          <w:sz w:val="32"/>
+          <w:szCs w:val="32"/>
+          <w:lang w:val="bg-BG"/>
+        </w:rPr>
+        <w:t xml:space="preserve">, датата на </w:t>
+      </w:r>
+      <w:r>
+        <w:rPr>
+          <w:sz w:val="32"/>
+          <w:szCs w:val="32"/>
+          <w:lang w:val="bg-BG"/>
+        </w:rPr>
+        <w:t xml:space="preserve">закупуване на билета, името на касиера, както и информация за пътуването – дата на </w:t>
+      </w:r>
+      <w:r>
+        <w:rPr>
+          <w:sz w:val="32"/>
+          <w:szCs w:val="32"/>
+          <w:lang w:val="bg-BG"/>
+        </w:rPr>
+        <w:t xml:space="preserve">заминаване, пътническата компания, с която ще пътува, както и </w:t>
+      </w:r>
+      <w:r>
+        <w:rPr>
+          <w:sz w:val="32"/>
+          <w:szCs w:val="32"/>
+          <w:lang w:val="bg-BG"/>
+        </w:rPr>
+        <w:t>локацията от-до</w:t>
+      </w:r>
+      <w:r>
+        <w:rPr>
+          <w:sz w:val="32"/>
+          <w:szCs w:val="32"/>
+          <w:lang w:val="bg-BG"/>
+        </w:rPr>
+        <w:t xml:space="preserve"> на пътуването.</w:t>
       </w:r>
     </w:p>
     <w:p>
@@ -2035,6 +2297,7 @@
           <w:szCs w:val="32"/>
           <w:lang w:val="bg-BG"/>
         </w:rPr>
+        <w:lastRenderedPageBreak/>
         <w:t>Ще се извеждат справки за всички пътувания в зададения период, като се извеждат видът на пътуването, началната и крайната му дата, дестинацията, броят места, вид(овете) транспорт, пътническата компания – организатор и разпространителят.</w:t>
       </w:r>
     </w:p>
@@ -2063,16 +2326,7 @@
           <w:szCs w:val="32"/>
           <w:lang w:val="bg-BG"/>
         </w:rPr>
-        <w:t xml:space="preserve">Системата ще поддържа известия. В профила на разпространителя ще възниква известие при новопостъпила </w:t>
-      </w:r>
-      <w:r>
-        <w:rPr>
-          <w:sz w:val="32"/>
-          <w:szCs w:val="32"/>
-          <w:lang w:val="bg-BG"/>
-        </w:rPr>
-        <w:lastRenderedPageBreak/>
-        <w:t>заявка за пътуване. В профила на собственика периодично ще се известява за продадени билети от пътуване. В профила на касиера и разпространителя ще се получава известие при от отменено пътуване. В профила на собственика и разпространителя ще се получава известие, когато има непродадени билети за наближаващо пътуване.</w:t>
+        <w:t>Системата ще поддържа известия. В профила на разпространителя ще възниква известие при новопостъпила заявка за пътуване. В профила на собственика периодично ще се известява за продадени билети от пътуване. В профила на касиера и разпространителя ще се получава известие при отменено пътуване. В профила на собственика и разпространителя ще се получава известие, когато има непродадени билети за наближаващо пътуване.</w:t>
       </w:r>
     </w:p>
     <w:p>
@@ -3521,6 +3775,7 @@
     <w:rsid w:val="00562620"/>
     <w:rsid w:val="00635E00"/>
     <w:rsid w:val="0065631E"/>
+    <w:rsid w:val="006B2725"/>
     <w:rsid w:val="007643DC"/>
     <w:rsid w:val="00853665"/>
     <w:rsid w:val="00FE73CD"/>

</xml_diff>